<commit_message>
update all files, api and docker working
</commit_message>
<xml_diff>
--- a/documentation.docx
+++ b/documentation.docx
@@ -3,11 +3,45 @@
 <w:document xmlns:wpc="http://schemas.microsoft.com/office/word/2010/wordprocessingCanvas" xmlns:cx="http://schemas.microsoft.com/office/drawing/2014/chartex" xmlns:cx1="http://schemas.microsoft.com/office/drawing/2015/9/8/chartex" xmlns:cx2="http://schemas.microsoft.com/office/drawing/2015/10/21/chartex" xmlns:cx3="http://schemas.microsoft.com/office/drawing/2016/5/9/chartex" xmlns:cx4="http://schemas.microsoft.com/office/drawing/2016/5/10/chartex" xmlns:cx5="http://schemas.microsoft.com/office/drawing/2016/5/11/chartex" xmlns:cx6="http://schemas.microsoft.com/office/drawing/2016/5/12/chartex" xmlns:cx7="http://schemas.microsoft.com/office/drawing/2016/5/13/chartex" xmlns:cx8="http://schemas.microsoft.com/office/drawing/2016/5/14/chartex" xmlns:mc="http://schemas.openxmlformats.org/markup-compatibility/2006" xmlns:aink="http://schemas.microsoft.com/office/drawing/2016/ink" xmlns:am3d="http://schemas.microsoft.com/office/drawing/2017/model3d" xmlns:o="urn:schemas-microsoft-com:office:office" xmlns:oel="http://schemas.microsoft.com/office/2019/extlst" xmlns:r="http://schemas.openxmlformats.org/officeDocument/2006/relationships" xmlns:m="http://schemas.openxmlformats.org/officeDocument/2006/math" xmlns:v="urn:schemas-microsoft-com:vml" xmlns:wp14="http://schemas.microsoft.com/office/word/2010/wordprocessingDrawing" xmlns:wp="http://schemas.openxmlformats.org/drawingml/2006/wordprocessingDrawing" xmlns:w10="urn:schemas-microsoft-com:office:word" xmlns:w="http://schemas.openxmlformats.org/wordprocessingml/2006/main" xmlns:w14="http://schemas.microsoft.com/office/word/2010/wordml" xmlns:w15="http://schemas.microsoft.com/office/word/2012/wordml" xmlns:w16cex="http://schemas.microsoft.com/office/word/2018/wordml/cex" xmlns:w16cid="http://schemas.microsoft.com/office/word/2016/wordml/cid" xmlns:w16="http://schemas.microsoft.com/office/word/2018/wordml" xmlns:w16sdtdh="http://schemas.microsoft.com/office/word/2020/wordml/sdtdatahash" xmlns:w16se="http://schemas.microsoft.com/office/word/2015/wordml/symex" xmlns:wpg="http://schemas.microsoft.com/office/word/2010/wordprocessingGroup" xmlns:wpi="http://schemas.microsoft.com/office/word/2010/wordprocessingInk" xmlns:wne="http://schemas.microsoft.com/office/word/2006/wordml" xmlns:wps="http://schemas.microsoft.com/office/word/2010/wordprocessingShape" mc:Ignorable="w14 w15 w16se w16cid w16 w16cex w16sdtdh wp14">
   <w:body>
     <w:p>
-      <w:r>
-        <w:t>Documentation:</w:t>
-      </w:r>
-    </w:p>
-    <w:p/>
+      <w:pPr>
+        <w:rPr>
+          <w:rFonts w:asciiTheme="majorHAnsi" w:hAnsiTheme="majorHAnsi" w:cstheme="majorHAnsi"/>
+          <w:sz w:val="32"/>
+          <w:szCs w:val="32"/>
+        </w:rPr>
+      </w:pPr>
+      <w:r>
+        <w:rPr>
+          <w:rFonts w:asciiTheme="majorHAnsi" w:hAnsiTheme="majorHAnsi" w:cstheme="majorHAnsi"/>
+          <w:sz w:val="32"/>
+          <w:szCs w:val="32"/>
+        </w:rPr>
+        <w:t xml:space="preserve">Belinda Welch, </w:t>
+      </w:r>
+      <w:r>
+        <w:rPr>
+          <w:rFonts w:asciiTheme="majorHAnsi" w:hAnsiTheme="majorHAnsi" w:cstheme="majorHAnsi"/>
+          <w:sz w:val="32"/>
+          <w:szCs w:val="32"/>
+        </w:rPr>
+        <w:t>MLE Projec</w:t>
+      </w:r>
+      <w:r>
+        <w:rPr>
+          <w:rFonts w:asciiTheme="majorHAnsi" w:hAnsiTheme="majorHAnsi" w:cstheme="majorHAnsi"/>
+          <w:sz w:val="32"/>
+          <w:szCs w:val="32"/>
+        </w:rPr>
+        <w:t>t</w:t>
+      </w:r>
+    </w:p>
+    <w:p>
+      <w:pPr>
+        <w:rPr>
+          <w:rFonts w:asciiTheme="majorHAnsi" w:hAnsiTheme="majorHAnsi" w:cstheme="majorHAnsi"/>
+        </w:rPr>
+      </w:pPr>
+    </w:p>
     <w:p>
       <w:pPr>
         <w:pStyle w:val="ListParagraph"/>
@@ -15,9 +49,21 @@
           <w:ilvl w:val="0"/>
           <w:numId w:val="1"/>
         </w:numPr>
-      </w:pPr>
-      <w:r>
-        <w:t>Model code</w:t>
+        <w:rPr>
+          <w:rFonts w:asciiTheme="majorHAnsi" w:hAnsiTheme="majorHAnsi" w:cstheme="majorHAnsi"/>
+        </w:rPr>
+      </w:pPr>
+      <w:r>
+        <w:rPr>
+          <w:rFonts w:asciiTheme="majorHAnsi" w:hAnsiTheme="majorHAnsi" w:cstheme="majorHAnsi"/>
+        </w:rPr>
+        <w:t>Python</w:t>
+      </w:r>
+      <w:r>
+        <w:rPr>
+          <w:rFonts w:asciiTheme="majorHAnsi" w:hAnsiTheme="majorHAnsi" w:cstheme="majorHAnsi"/>
+        </w:rPr>
+        <w:t xml:space="preserve"> code</w:t>
       </w:r>
     </w:p>
     <w:p>
@@ -27,12 +73,15 @@
           <w:ilvl w:val="1"/>
           <w:numId w:val="1"/>
         </w:numPr>
-      </w:pPr>
-      <w:r>
-        <w:t>Python pipeline</w:t>
-      </w:r>
-      <w:r>
-        <w:t xml:space="preserve"> class for modularization</w:t>
+        <w:rPr>
+          <w:rFonts w:asciiTheme="majorHAnsi" w:hAnsiTheme="majorHAnsi" w:cstheme="majorHAnsi"/>
+        </w:rPr>
+      </w:pPr>
+      <w:r>
+        <w:rPr>
+          <w:rFonts w:asciiTheme="majorHAnsi" w:hAnsiTheme="majorHAnsi" w:cstheme="majorHAnsi"/>
+        </w:rPr>
+        <w:t>train.py (train the model)</w:t>
       </w:r>
     </w:p>
     <w:p>
@@ -42,79 +91,83 @@
           <w:ilvl w:val="2"/>
           <w:numId w:val="1"/>
         </w:numPr>
-      </w:pPr>
-      <w:r>
-        <w:t>d</w:t>
-      </w:r>
-      <w:r>
-        <w:t>ata prep code (for incoming test data)</w:t>
-      </w:r>
+        <w:rPr>
+          <w:rFonts w:asciiTheme="majorHAnsi" w:hAnsiTheme="majorHAnsi" w:cstheme="majorHAnsi"/>
+        </w:rPr>
+      </w:pPr>
+      <w:r>
+        <w:rPr>
+          <w:rFonts w:asciiTheme="majorHAnsi" w:hAnsiTheme="majorHAnsi" w:cstheme="majorHAnsi"/>
+        </w:rPr>
+        <w:t xml:space="preserve">creates model binary with </w:t>
+      </w:r>
+      <w:proofErr w:type="spellStart"/>
+      <w:r>
+        <w:rPr>
+          <w:rFonts w:asciiTheme="majorHAnsi" w:hAnsiTheme="majorHAnsi" w:cstheme="majorHAnsi"/>
+        </w:rPr>
+        <w:t>joblib</w:t>
+      </w:r>
+      <w:proofErr w:type="spellEnd"/>
     </w:p>
     <w:p>
       <w:pPr>
         <w:pStyle w:val="ListParagraph"/>
         <w:numPr>
-          <w:ilvl w:val="3"/>
+          <w:ilvl w:val="1"/>
           <w:numId w:val="1"/>
         </w:numPr>
-      </w:pPr>
-      <w:r>
-        <w:t>chars</w:t>
-      </w:r>
-    </w:p>
-    <w:p>
-      <w:pPr>
-        <w:pStyle w:val="ListParagraph"/>
-        <w:numPr>
-          <w:ilvl w:val="3"/>
-          <w:numId w:val="1"/>
-        </w:numPr>
-      </w:pPr>
-      <w:proofErr w:type="spellStart"/>
-      <w:r>
-        <w:t>datatyping</w:t>
-      </w:r>
-      <w:proofErr w:type="spellEnd"/>
-    </w:p>
-    <w:p>
-      <w:pPr>
-        <w:pStyle w:val="ListParagraph"/>
-        <w:numPr>
-          <w:ilvl w:val="3"/>
-          <w:numId w:val="1"/>
-        </w:numPr>
-      </w:pPr>
-      <w:r>
-        <w:t>dummy vars</w:t>
-      </w:r>
-    </w:p>
-    <w:p>
-      <w:pPr>
-        <w:pStyle w:val="ListParagraph"/>
-        <w:numPr>
-          <w:ilvl w:val="3"/>
-          <w:numId w:val="1"/>
-        </w:numPr>
-      </w:pPr>
-      <w:r>
-        <w:t xml:space="preserve">imputing </w:t>
-      </w:r>
-      <w:proofErr w:type="spellStart"/>
-      <w:r>
-        <w:t>nas</w:t>
-      </w:r>
-      <w:proofErr w:type="spellEnd"/>
-    </w:p>
-    <w:p>
-      <w:pPr>
-        <w:pStyle w:val="ListParagraph"/>
-        <w:numPr>
-          <w:ilvl w:val="3"/>
-          <w:numId w:val="1"/>
-        </w:numPr>
-      </w:pPr>
-      <w:r>
-        <w:t>scaling</w:t>
+        <w:rPr>
+          <w:rFonts w:asciiTheme="majorHAnsi" w:hAnsiTheme="majorHAnsi" w:cstheme="majorHAnsi"/>
+        </w:rPr>
+      </w:pPr>
+      <w:r>
+        <w:rPr>
+          <w:rFonts w:asciiTheme="majorHAnsi" w:hAnsiTheme="majorHAnsi" w:cstheme="majorHAnsi"/>
+        </w:rPr>
+        <w:t>d</w:t>
+      </w:r>
+      <w:r>
+        <w:rPr>
+          <w:rFonts w:asciiTheme="majorHAnsi" w:hAnsiTheme="majorHAnsi" w:cstheme="majorHAnsi"/>
+        </w:rPr>
+        <w:t xml:space="preserve">ata </w:t>
+      </w:r>
+      <w:r>
+        <w:rPr>
+          <w:rFonts w:asciiTheme="majorHAnsi" w:hAnsiTheme="majorHAnsi" w:cstheme="majorHAnsi"/>
+        </w:rPr>
+        <w:t>_p</w:t>
+      </w:r>
+      <w:r>
+        <w:rPr>
+          <w:rFonts w:asciiTheme="majorHAnsi" w:hAnsiTheme="majorHAnsi" w:cstheme="majorHAnsi"/>
+        </w:rPr>
+        <w:t>rep</w:t>
+      </w:r>
+      <w:r>
+        <w:rPr>
+          <w:rFonts w:asciiTheme="majorHAnsi" w:hAnsiTheme="majorHAnsi" w:cstheme="majorHAnsi"/>
+        </w:rPr>
+        <w:t>.py</w:t>
+      </w:r>
+      <w:r>
+        <w:rPr>
+          <w:rFonts w:asciiTheme="majorHAnsi" w:hAnsiTheme="majorHAnsi" w:cstheme="majorHAnsi"/>
+        </w:rPr>
+        <w:t xml:space="preserve"> (</w:t>
+      </w:r>
+      <w:r>
+        <w:rPr>
+          <w:rFonts w:asciiTheme="majorHAnsi" w:hAnsiTheme="majorHAnsi" w:cstheme="majorHAnsi"/>
+        </w:rPr>
+        <w:t>prep test data prior to becoming model input</w:t>
+      </w:r>
+      <w:r>
+        <w:rPr>
+          <w:rFonts w:asciiTheme="majorHAnsi" w:hAnsiTheme="majorHAnsi" w:cstheme="majorHAnsi"/>
+        </w:rPr>
+        <w:t>)</w:t>
       </w:r>
     </w:p>
     <w:p>
@@ -124,26 +177,30 @@
           <w:ilvl w:val="2"/>
           <w:numId w:val="1"/>
         </w:numPr>
-      </w:pPr>
-      <w:r>
-        <w:t xml:space="preserve">Model </w:t>
-      </w:r>
-      <w:r>
-        <w:t xml:space="preserve">binary – </w:t>
+        <w:rPr>
+          <w:rFonts w:asciiTheme="majorHAnsi" w:hAnsiTheme="majorHAnsi" w:cstheme="majorHAnsi"/>
+        </w:rPr>
+      </w:pPr>
+      <w:r>
+        <w:rPr>
+          <w:rFonts w:asciiTheme="majorHAnsi" w:hAnsiTheme="majorHAnsi" w:cstheme="majorHAnsi"/>
+        </w:rPr>
+        <w:t xml:space="preserve">Preps the test data, creates </w:t>
       </w:r>
       <w:proofErr w:type="spellStart"/>
       <w:r>
-        <w:t>joblib</w:t>
+        <w:rPr>
+          <w:rFonts w:asciiTheme="majorHAnsi" w:hAnsiTheme="majorHAnsi" w:cstheme="majorHAnsi"/>
+        </w:rPr>
+        <w:t>json</w:t>
       </w:r>
       <w:proofErr w:type="spellEnd"/>
       <w:r>
-        <w:t xml:space="preserve"> + </w:t>
-      </w:r>
-      <w:proofErr w:type="spellStart"/>
-      <w:r>
-        <w:t>gzip</w:t>
-      </w:r>
-      <w:proofErr w:type="spellEnd"/>
+        <w:rPr>
+          <w:rFonts w:asciiTheme="majorHAnsi" w:hAnsiTheme="majorHAnsi" w:cstheme="majorHAnsi"/>
+        </w:rPr>
+        <w:t xml:space="preserve"> file as output</w:t>
+      </w:r>
     </w:p>
     <w:p>
       <w:pPr>
@@ -152,24 +209,33 @@
           <w:ilvl w:val="1"/>
           <w:numId w:val="1"/>
         </w:numPr>
-      </w:pPr>
-      <w:r>
-        <w:t>Linting</w:t>
+        <w:rPr>
+          <w:rFonts w:asciiTheme="majorHAnsi" w:hAnsiTheme="majorHAnsi" w:cstheme="majorHAnsi"/>
+        </w:rPr>
+      </w:pPr>
+      <w:r>
+        <w:rPr>
+          <w:rFonts w:asciiTheme="majorHAnsi" w:hAnsiTheme="majorHAnsi" w:cstheme="majorHAnsi"/>
+        </w:rPr>
+        <w:t>app.py (Flask API to serve the model)</w:t>
       </w:r>
     </w:p>
     <w:p>
       <w:pPr>
         <w:pStyle w:val="ListParagraph"/>
         <w:numPr>
-          <w:ilvl w:val="1"/>
+          <w:ilvl w:val="2"/>
           <w:numId w:val="1"/>
         </w:numPr>
-      </w:pPr>
-      <w:r>
-        <w:t>Testing</w:t>
-      </w:r>
-      <w:r>
-        <w:t xml:space="preserve"> </w:t>
+        <w:rPr>
+          <w:rFonts w:asciiTheme="majorHAnsi" w:hAnsiTheme="majorHAnsi" w:cstheme="majorHAnsi"/>
+        </w:rPr>
+      </w:pPr>
+      <w:r>
+        <w:rPr>
+          <w:rFonts w:asciiTheme="majorHAnsi" w:hAnsiTheme="majorHAnsi" w:cstheme="majorHAnsi"/>
+        </w:rPr>
+        <w:t>curl calls use only the selected variables. API could be modified to instead accept all variables if this is required instead</w:t>
       </w:r>
     </w:p>
     <w:p>
@@ -179,36 +245,27 @@
           <w:ilvl w:val="0"/>
           <w:numId w:val="1"/>
         </w:numPr>
-      </w:pPr>
-      <w:r>
-        <w:t>API</w:t>
-      </w:r>
-    </w:p>
-    <w:p>
-      <w:pPr>
-        <w:pStyle w:val="ListParagraph"/>
-        <w:numPr>
-          <w:ilvl w:val="1"/>
-          <w:numId w:val="1"/>
-        </w:numPr>
-      </w:pPr>
-      <w:r>
-        <w:t>Single</w:t>
-      </w:r>
-      <w:r>
-        <w:t xml:space="preserve"> row</w:t>
-      </w:r>
-    </w:p>
-    <w:p>
-      <w:pPr>
-        <w:pStyle w:val="ListParagraph"/>
-        <w:numPr>
-          <w:ilvl w:val="1"/>
-          <w:numId w:val="1"/>
-        </w:numPr>
-      </w:pPr>
-      <w:r>
-        <w:t>Batch</w:t>
+        <w:rPr>
+          <w:rFonts w:asciiTheme="majorHAnsi" w:hAnsiTheme="majorHAnsi" w:cstheme="majorHAnsi"/>
+        </w:rPr>
+      </w:pPr>
+      <w:r>
+        <w:rPr>
+          <w:rFonts w:asciiTheme="majorHAnsi" w:hAnsiTheme="majorHAnsi" w:cstheme="majorHAnsi"/>
+        </w:rPr>
+        <w:t>Python l</w:t>
+      </w:r>
+      <w:r>
+        <w:rPr>
+          <w:rFonts w:asciiTheme="majorHAnsi" w:hAnsiTheme="majorHAnsi" w:cstheme="majorHAnsi"/>
+        </w:rPr>
+        <w:t>inting</w:t>
+      </w:r>
+      <w:r>
+        <w:rPr>
+          <w:rFonts w:asciiTheme="majorHAnsi" w:hAnsiTheme="majorHAnsi" w:cstheme="majorHAnsi"/>
+        </w:rPr>
+        <w:t xml:space="preserve"> – flake8</w:t>
       </w:r>
     </w:p>
     <w:p>
@@ -218,45 +275,33 @@
           <w:ilvl w:val="0"/>
           <w:numId w:val="1"/>
         </w:numPr>
-      </w:pPr>
-      <w:r>
-        <w:t>Containerization</w:t>
-      </w:r>
-    </w:p>
-    <w:p>
-      <w:pPr>
-        <w:pStyle w:val="ListParagraph"/>
-        <w:numPr>
-          <w:ilvl w:val="1"/>
-          <w:numId w:val="1"/>
-        </w:numPr>
-      </w:pPr>
-      <w:r>
-        <w:t>Docker</w:t>
-      </w:r>
-    </w:p>
-    <w:p>
-      <w:pPr>
-        <w:pStyle w:val="ListParagraph"/>
-        <w:numPr>
-          <w:ilvl w:val="2"/>
-          <w:numId w:val="1"/>
-        </w:numPr>
-      </w:pPr>
-      <w:r>
-        <w:t>https://xaviervasques.medium.com/quick-install-and-first-use-of-docker-327e88ef88c7</w:t>
-      </w:r>
-    </w:p>
-    <w:p>
-      <w:pPr>
-        <w:pStyle w:val="ListParagraph"/>
-        <w:numPr>
-          <w:ilvl w:val="1"/>
-          <w:numId w:val="1"/>
-        </w:numPr>
-      </w:pPr>
-      <w:r>
-        <w:t>Shell script</w:t>
+        <w:rPr>
+          <w:rFonts w:asciiTheme="majorHAnsi" w:hAnsiTheme="majorHAnsi" w:cstheme="majorHAnsi"/>
+        </w:rPr>
+      </w:pPr>
+      <w:r>
+        <w:rPr>
+          <w:rFonts w:asciiTheme="majorHAnsi" w:hAnsiTheme="majorHAnsi" w:cstheme="majorHAnsi"/>
+        </w:rPr>
+        <w:t>Python testing</w:t>
+      </w:r>
+      <w:r>
+        <w:rPr>
+          <w:rFonts w:asciiTheme="majorHAnsi" w:hAnsiTheme="majorHAnsi" w:cstheme="majorHAnsi"/>
+        </w:rPr>
+        <w:t xml:space="preserve"> </w:t>
+      </w:r>
+      <w:r>
+        <w:rPr>
+          <w:rFonts w:asciiTheme="majorHAnsi" w:hAnsiTheme="majorHAnsi" w:cstheme="majorHAnsi"/>
+        </w:rPr>
+        <w:t xml:space="preserve">– </w:t>
+      </w:r>
+      <w:r>
+        <w:rPr>
+          <w:rFonts w:asciiTheme="majorHAnsi" w:hAnsiTheme="majorHAnsi" w:cstheme="majorHAnsi"/>
+        </w:rPr>
+        <w:t>unfortunately ran out of time and was not able to implement</w:t>
       </w:r>
     </w:p>
     <w:p>
@@ -266,112 +311,21 @@
           <w:ilvl w:val="0"/>
           <w:numId w:val="1"/>
         </w:numPr>
-      </w:pPr>
-      <w:r>
-        <w:t>Optimization</w:t>
-      </w:r>
-    </w:p>
-    <w:p>
-      <w:pPr>
-        <w:pStyle w:val="ListParagraph"/>
-        <w:numPr>
-          <w:ilvl w:val="1"/>
-          <w:numId w:val="1"/>
-        </w:numPr>
-        <w:rPr>
-          <w:rFonts w:ascii="Times New Roman" w:eastAsia="Times New Roman" w:hAnsi="Times New Roman" w:cs="Times New Roman"/>
-        </w:rPr>
-      </w:pPr>
-      <w:r>
-        <w:rPr>
-          <w:rFonts w:ascii="Times New Roman" w:eastAsia="Times New Roman" w:hAnsi="Times New Roman" w:cs="Times New Roman"/>
-          <w:lang w:val="en"/>
-        </w:rPr>
-        <w:t xml:space="preserve">Scaling up </w:t>
-      </w:r>
-    </w:p>
-    <w:p>
-      <w:pPr>
-        <w:pStyle w:val="ListParagraph"/>
-        <w:numPr>
-          <w:ilvl w:val="2"/>
-          <w:numId w:val="1"/>
-        </w:numPr>
-        <w:rPr>
-          <w:rFonts w:ascii="Times New Roman" w:eastAsia="Times New Roman" w:hAnsi="Times New Roman" w:cs="Times New Roman"/>
-        </w:rPr>
-      </w:pPr>
-      <w:hyperlink r:id="rId5" w:history="1">
-        <w:r>
-          <w:rPr>
-            <w:rStyle w:val="Hyperlink"/>
-            <w:rFonts w:ascii="Times New Roman" w:eastAsia="Times New Roman" w:hAnsi="Times New Roman" w:cs="Times New Roman"/>
-          </w:rPr>
-          <w:t>https://docs.docker.com/reference/cli/docker/volume/create/</w:t>
-        </w:r>
-      </w:hyperlink>
-    </w:p>
-    <w:p>
-      <w:pPr>
-        <w:pStyle w:val="ListParagraph"/>
-        <w:numPr>
-          <w:ilvl w:val="2"/>
-          <w:numId w:val="1"/>
-        </w:numPr>
-        <w:rPr>
-          <w:rFonts w:ascii="Times New Roman" w:eastAsia="Times New Roman" w:hAnsi="Times New Roman" w:cs="Times New Roman"/>
-        </w:rPr>
-      </w:pPr>
-      <w:r>
-        <w:rPr>
-          <w:rFonts w:ascii="Times New Roman" w:eastAsia="Times New Roman" w:hAnsi="Times New Roman" w:cs="Times New Roman"/>
-        </w:rPr>
-        <w:t xml:space="preserve">Multiple containers can use the same </w:t>
-      </w:r>
-      <w:r>
-        <w:rPr>
-          <w:rFonts w:ascii="Times New Roman" w:eastAsia="Times New Roman" w:hAnsi="Times New Roman" w:cs="Times New Roman"/>
-        </w:rPr>
-        <w:t>VOLUME</w:t>
-      </w:r>
-      <w:r>
-        <w:rPr>
-          <w:rFonts w:ascii="Times New Roman" w:eastAsia="Times New Roman" w:hAnsi="Times New Roman" w:cs="Times New Roman"/>
-        </w:rPr>
-        <w:t xml:space="preserve"> (store data/code there and spin up new containers for incoming events as needed)</w:t>
-      </w:r>
-      <w:r>
-        <w:rPr>
-          <w:rFonts w:ascii="Times New Roman" w:eastAsia="Times New Roman" w:hAnsi="Times New Roman" w:cs="Times New Roman"/>
-        </w:rPr>
-        <w:t xml:space="preserve"> </w:t>
-      </w:r>
-      <w:hyperlink r:id="rId6" w:history="1">
-        <w:r>
-          <w:rPr>
-            <w:rStyle w:val="Hyperlink"/>
-            <w:rFonts w:ascii="Times New Roman" w:eastAsia="Times New Roman" w:hAnsi="Times New Roman" w:cs="Times New Roman"/>
-          </w:rPr>
-          <w:t>https://towardsdatascience.com/build-and-run-a-docker-container-for-your-machine-learning-model-60209c2d7a7f</w:t>
-        </w:r>
-      </w:hyperlink>
-      <w:r>
-        <w:rPr>
-          <w:rFonts w:ascii="Times New Roman" w:eastAsia="Times New Roman" w:hAnsi="Times New Roman" w:cs="Times New Roman"/>
-        </w:rPr>
-        <w:t xml:space="preserve"> </w:t>
-      </w:r>
-    </w:p>
-    <w:p>
-      <w:pPr>
-        <w:pStyle w:val="ListParagraph"/>
-        <w:numPr>
-          <w:ilvl w:val="1"/>
-          <w:numId w:val="1"/>
-        </w:numPr>
-      </w:pPr>
-      <w:r>
-        <w:t>Kubernetes</w:t>
+        <w:rPr>
+          <w:rFonts w:asciiTheme="majorHAnsi" w:hAnsiTheme="majorHAnsi" w:cstheme="majorHAnsi"/>
+        </w:rPr>
+      </w:pPr>
+      <w:r>
+        <w:rPr>
+          <w:rFonts w:asciiTheme="majorHAnsi" w:hAnsiTheme="majorHAnsi" w:cstheme="majorHAnsi"/>
+        </w:rPr>
+        <w:t>Containerization</w:t>
+      </w:r>
+      <w:r>
+        <w:rPr>
+          <w:rFonts w:asciiTheme="majorHAnsi" w:hAnsiTheme="majorHAnsi" w:cstheme="majorHAnsi"/>
+        </w:rPr>
+        <w:t xml:space="preserve"> with Docker</w:t>
       </w:r>
     </w:p>
     <w:p>
@@ -381,87 +335,33 @@
           <w:ilvl w:val="0"/>
           <w:numId w:val="1"/>
         </w:numPr>
-      </w:pPr>
-      <w:r>
-        <w:t>Notes</w:t>
-      </w:r>
-    </w:p>
-    <w:p>
-      <w:pPr>
-        <w:pStyle w:val="ListParagraph"/>
-        <w:numPr>
-          <w:ilvl w:val="1"/>
-          <w:numId w:val="1"/>
-        </w:numPr>
-        <w:rPr>
-          <w:rFonts w:ascii="Times New Roman" w:eastAsia="Times New Roman" w:hAnsi="Times New Roman" w:cs="Times New Roman"/>
-        </w:rPr>
-      </w:pPr>
-      <w:r>
-        <w:rPr>
-          <w:rFonts w:ascii="Times New Roman" w:eastAsia="Times New Roman" w:hAnsi="Times New Roman" w:cs="Times New Roman"/>
-        </w:rPr>
-        <w:t xml:space="preserve">Why use </w:t>
-      </w:r>
-      <w:proofErr w:type="spellStart"/>
-      <w:r>
-        <w:rPr>
-          <w:rFonts w:ascii="Times New Roman" w:eastAsia="Times New Roman" w:hAnsi="Times New Roman" w:cs="Times New Roman"/>
-        </w:rPr>
-        <w:t>joblib</w:t>
-      </w:r>
-      <w:proofErr w:type="spellEnd"/>
-      <w:r>
-        <w:rPr>
-          <w:rFonts w:ascii="Times New Roman" w:eastAsia="Times New Roman" w:hAnsi="Times New Roman" w:cs="Times New Roman"/>
-        </w:rPr>
-        <w:t xml:space="preserve"> instead of pickle?</w:t>
-      </w:r>
-    </w:p>
-    <w:p>
-      <w:pPr>
-        <w:pStyle w:val="ListParagraph"/>
-        <w:numPr>
-          <w:ilvl w:val="2"/>
-          <w:numId w:val="1"/>
-        </w:numPr>
-        <w:rPr>
-          <w:rFonts w:ascii="Times New Roman" w:eastAsia="Times New Roman" w:hAnsi="Times New Roman" w:cs="Times New Roman"/>
-        </w:rPr>
-      </w:pPr>
-      <w:r>
-        <w:rPr>
-          <w:rFonts w:ascii="Times New Roman" w:eastAsia="Times New Roman" w:hAnsi="Times New Roman" w:cs="Times New Roman"/>
-          <w:lang w:val="en"/>
-        </w:rPr>
-        <w:t xml:space="preserve">It is a more general-purpose serialization library and is compatible with a wide range of Python objects, including custom objects and classes. </w:t>
-      </w:r>
-      <w:proofErr w:type="spellStart"/>
-      <w:r>
-        <w:rPr>
-          <w:rFonts w:ascii="Times New Roman" w:eastAsia="Times New Roman" w:hAnsi="Times New Roman" w:cs="Times New Roman"/>
-          <w:b/>
-          <w:bCs/>
-          <w:lang w:val="en"/>
-        </w:rPr>
-        <w:t>joblib</w:t>
-      </w:r>
-      <w:proofErr w:type="spellEnd"/>
-      <w:r>
-        <w:rPr>
-          <w:rFonts w:ascii="Times New Roman" w:eastAsia="Times New Roman" w:hAnsi="Times New Roman" w:cs="Times New Roman"/>
-          <w:b/>
-          <w:bCs/>
-          <w:lang w:val="en"/>
-        </w:rPr>
-        <w:t xml:space="preserve"> is generally faster than pickle for serializing and deserializing large NumPy arrays, due to its more efficient storage and memory-mapping techniques</w:t>
-      </w:r>
-      <w:r>
-        <w:rPr>
-          <w:rFonts w:ascii="Times New Roman" w:eastAsia="Times New Roman" w:hAnsi="Times New Roman" w:cs="Times New Roman"/>
-          <w:lang w:val="en"/>
-        </w:rPr>
-        <w:t>.</w:t>
+        <w:rPr>
+          <w:rFonts w:asciiTheme="majorHAnsi" w:hAnsiTheme="majorHAnsi" w:cstheme="majorHAnsi"/>
+        </w:rPr>
+      </w:pPr>
+      <w:r>
+        <w:rPr>
+          <w:rFonts w:asciiTheme="majorHAnsi" w:hAnsiTheme="majorHAnsi" w:cstheme="majorHAnsi"/>
+        </w:rPr>
+        <w:t>Optimization</w:t>
+      </w:r>
+      <w:r>
+        <w:rPr>
+          <w:rFonts w:asciiTheme="majorHAnsi" w:hAnsiTheme="majorHAnsi" w:cstheme="majorHAnsi"/>
+        </w:rPr>
+        <w:t>/Scaling Up – unfortunately</w:t>
+      </w:r>
+      <w:r>
+        <w:rPr>
+          <w:rFonts w:asciiTheme="majorHAnsi" w:hAnsiTheme="majorHAnsi" w:cstheme="majorHAnsi"/>
+        </w:rPr>
+        <w:t xml:space="preserve"> </w:t>
+      </w:r>
+      <w:r>
+        <w:rPr>
+          <w:rFonts w:asciiTheme="majorHAnsi" w:hAnsiTheme="majorHAnsi" w:cstheme="majorHAnsi"/>
+        </w:rPr>
+        <w:t xml:space="preserve">ran out of time and was not able to implement </w:t>
       </w:r>
     </w:p>
     <w:p>
@@ -469,95 +369,97 @@
         <w:pStyle w:val="ListParagraph"/>
         <w:ind w:left="2160"/>
         <w:rPr>
-          <w:rFonts w:ascii="Times New Roman" w:eastAsia="Times New Roman" w:hAnsi="Times New Roman" w:cs="Times New Roman"/>
-        </w:rPr>
-      </w:pPr>
-    </w:p>
-    <w:p>
-      <w:r>
+          <w:rFonts w:asciiTheme="majorHAnsi" w:eastAsia="Times New Roman" w:hAnsiTheme="majorHAnsi" w:cstheme="majorHAnsi"/>
+        </w:rPr>
+      </w:pPr>
+    </w:p>
+    <w:p>
+      <w:pPr>
+        <w:rPr>
+          <w:rFonts w:asciiTheme="majorHAnsi" w:hAnsiTheme="majorHAnsi" w:cstheme="majorHAnsi"/>
+        </w:rPr>
+      </w:pPr>
+      <w:r>
+        <w:rPr>
+          <w:rFonts w:asciiTheme="majorHAnsi" w:hAnsiTheme="majorHAnsi" w:cstheme="majorHAnsi"/>
+          <w:sz w:val="32"/>
+          <w:szCs w:val="32"/>
+        </w:rPr>
         <w:t>List of files</w:t>
       </w:r>
       <w:r>
+        <w:rPr>
+          <w:rFonts w:asciiTheme="majorHAnsi" w:hAnsiTheme="majorHAnsi" w:cstheme="majorHAnsi"/>
+          <w:sz w:val="32"/>
+          <w:szCs w:val="32"/>
+        </w:rPr>
         <w:t xml:space="preserve"> + file structure</w:t>
       </w:r>
       <w:r>
+        <w:rPr>
+          <w:rFonts w:asciiTheme="majorHAnsi" w:hAnsiTheme="majorHAnsi" w:cstheme="majorHAnsi"/>
+          <w:sz w:val="32"/>
+          <w:szCs w:val="32"/>
+        </w:rPr>
         <w:t>:</w:t>
       </w:r>
-      <w:r>
-        <w:br/>
-        <w:t>python_model.txt</w:t>
-      </w:r>
-    </w:p>
-    <w:p>
-      <w:r>
-        <w:t>python_tests.txt</w:t>
-      </w:r>
-    </w:p>
-    <w:p>
-      <w:r>
-        <w:t>python_api.txt</w:t>
-      </w:r>
-    </w:p>
-    <w:p>
-      <w:proofErr w:type="spellStart"/>
-      <w:proofErr w:type="gramStart"/>
-      <w:r>
-        <w:t>data.pickle</w:t>
-      </w:r>
-      <w:proofErr w:type="spellEnd"/>
-      <w:proofErr w:type="gramEnd"/>
-    </w:p>
-    <w:p>
-      <w:proofErr w:type="spellStart"/>
-      <w:r>
-        <w:t>dockerfile</w:t>
-      </w:r>
-      <w:proofErr w:type="spellEnd"/>
-    </w:p>
-    <w:p>
-      <w:r>
-        <w:t>documentation.pdf</w:t>
-      </w:r>
-    </w:p>
-    <w:p>
-      <w:r>
-        <w:lastRenderedPageBreak/>
-        <w:t>requirements.txt</w:t>
-      </w:r>
-    </w:p>
-    <w:p>
-      <w:r>
-        <w:t xml:space="preserve">Kubernetes </w:t>
-      </w:r>
-      <w:proofErr w:type="spellStart"/>
-      <w:proofErr w:type="gramStart"/>
-      <w:r>
-        <w:t>config.yml</w:t>
-      </w:r>
-      <w:proofErr w:type="spellEnd"/>
-      <w:r>
-        <w:t xml:space="preserve"> ??</w:t>
-      </w:r>
-      <w:proofErr w:type="gramEnd"/>
-    </w:p>
-    <w:p>
-      <w:r>
-        <w:t>Pipeline config</w:t>
-      </w:r>
-    </w:p>
-    <w:p>
-      <w:r>
-        <w:t>run_api.sh</w:t>
-      </w:r>
-    </w:p>
-    <w:p/>
-    <w:p/>
-    <w:p/>
-    <w:p/>
-    <w:p/>
-    <w:p/>
-    <w:p/>
-    <w:p/>
+    </w:p>
+    <w:p>
+      <w:pPr>
+        <w:rPr>
+          <w:rFonts w:asciiTheme="majorHAnsi" w:hAnsiTheme="majorHAnsi" w:cstheme="majorHAnsi"/>
+        </w:rPr>
+      </w:pPr>
+    </w:p>
+    <w:p>
+      <w:pPr>
+        <w:rPr>
+          <w:rFonts w:asciiTheme="majorHAnsi" w:hAnsiTheme="majorHAnsi" w:cstheme="majorHAnsi"/>
+        </w:rPr>
+      </w:pPr>
+    </w:p>
+    <w:p>
+      <w:pPr>
+        <w:rPr>
+          <w:rFonts w:asciiTheme="majorHAnsi" w:hAnsiTheme="majorHAnsi" w:cstheme="majorHAnsi"/>
+        </w:rPr>
+      </w:pPr>
+    </w:p>
+    <w:p>
+      <w:pPr>
+        <w:rPr>
+          <w:rFonts w:asciiTheme="majorHAnsi" w:hAnsiTheme="majorHAnsi" w:cstheme="majorHAnsi"/>
+        </w:rPr>
+      </w:pPr>
+    </w:p>
+    <w:p>
+      <w:pPr>
+        <w:rPr>
+          <w:rFonts w:asciiTheme="majorHAnsi" w:hAnsiTheme="majorHAnsi" w:cstheme="majorHAnsi"/>
+        </w:rPr>
+      </w:pPr>
+    </w:p>
+    <w:p>
+      <w:pPr>
+        <w:rPr>
+          <w:rFonts w:asciiTheme="majorHAnsi" w:hAnsiTheme="majorHAnsi" w:cstheme="majorHAnsi"/>
+        </w:rPr>
+      </w:pPr>
+    </w:p>
+    <w:p>
+      <w:pPr>
+        <w:rPr>
+          <w:rFonts w:asciiTheme="majorHAnsi" w:hAnsiTheme="majorHAnsi" w:cstheme="majorHAnsi"/>
+        </w:rPr>
+      </w:pPr>
+    </w:p>
+    <w:p>
+      <w:pPr>
+        <w:rPr>
+          <w:rFonts w:asciiTheme="majorHAnsi" w:hAnsiTheme="majorHAnsi" w:cstheme="majorHAnsi"/>
+        </w:rPr>
+      </w:pPr>
+    </w:p>
     <w:sectPr>
       <w:pgSz w:w="12240" w:h="15840"/>
       <w:pgMar w:top="1440" w:right="1440" w:bottom="1440" w:left="1440" w:header="720" w:footer="720" w:gutter="0"/>

</xml_diff>